<commit_message>
Fixed issue with clients
</commit_message>
<xml_diff>
--- a/Files/0000-1000/1/A1_Protocol.docx
+++ b/Files/0000-1000/1/A1_Protocol.docx
@@ -578,7 +578,7 @@
         <w:rPr>
           <w:lang w:val="en-GB"/>
         </w:rPr>
-        <w:t>СЕРТИФИКАТ №55 ЛИ ОТ 08.04.2015 г./ ИА „БСА”
+        <w:t xml:space="preserve">                                                СЕРТИФИКАТ №55 ЛИ ОТ 08.04.2015 г./ ИА „БСА”
 </w:t>
       </w:r>
       <w:r>
@@ -591,7 +591,7 @@
         <w:rPr>
           <w:lang w:val="en-GB"/>
         </w:rPr>
-        <w:t>С ВАЛИДНОСТ НА АКРЕДИТАЦИЯТА ДО 31.03.2016 г.
+        <w:t xml:space="preserve">                                                С ВАЛИДНОСТ НА АКРЕДИТАЦИЯТА ДО 31.03.2016 г.
 </w:t>
       </w:r>
       <w:r>
@@ -600,6 +600,12 @@
         </w:rPr>
         <w:br/>
       </w:r>
+      <w:r>
+        <w:rPr>
+          <w:lang w:val="en-GB"/>
+        </w:rPr>
+        <w:t xml:space="preserve">                                                </w:t>
+      </w:r>
     </w:p>
     <w:p>
       <w:pPr>
@@ -667,7 +673,7 @@
           <w:sz w:val="24"/>
           <w:lang w:val="en-GB"/>
         </w:rPr>
-        <w:t>10.04.2017</w:t>
+        <w:t>09.04.2017</w:t>
       </w:r>
       <w:r>
         <w:rPr>
@@ -745,23 +751,6 @@
         </w:rPr>
         <w:br/>
       </w:r>
-      <w:r>
-        <w:rPr>
-          <w:sz w:val="24"/>
-          <w:szCs w:val="28"/>
-          <w:lang w:val="en-GB"/>
-        </w:rPr>
-        <w:t>2. Картофи
-</w:t>
-      </w:r>
-      <w:r>
-        <w:rPr>
-          <w:sz w:val="24"/>
-          <w:szCs w:val="28"/>
-          <w:lang w:val="en-GB"/>
-        </w:rPr>
-        <w:br/>
-      </w:r>
     </w:p>
     <w:p>
       <w:pPr>
@@ -802,7 +791,7 @@
           <w:sz w:val="24"/>
           <w:lang w:val="en-GB"/>
         </w:rPr>
-        <w:t>Мартин Абрашев</w:t>
+        <w:t>Марто</w:t>
       </w:r>
       <w:r>
         <w:rPr>
@@ -831,7 +820,7 @@
           <w:sz w:val="24"/>
           <w:lang w:val="en-GB"/>
         </w:rPr>
-        <w:t>ЕТ Мирена 80 Кина Георгиева - гр. Разград</w:t>
+        <w:t>Старт - 97 ООД - гр. Главиница</w:t>
       </w:r>
       <w:r>
         <w:rPr>
@@ -854,6 +843,14 @@
           <w:lang w:val="bg-BG"/>
         </w:rPr>
         <w:t xml:space="preserve">писмо </w:t>
+      </w:r>
+      <w:r>
+        <w:rPr>
+          <w:sz w:val="24"/>
+          <w:szCs w:val="28"/>
+          <w:lang w:val="bg-BG"/>
+        </w:rPr>
+        <w:t xml:space="preserve">от </w:t>
       </w:r>
       <w:r>
         <w:rPr>
@@ -861,23 +858,7 @@
           <w:szCs w:val="28"/>
           <w:lang w:val="en-GB"/>
         </w:rPr>
-        <w:t xml:space="preserve">№1 </w:t>
-      </w:r>
-      <w:r>
-        <w:rPr>
-          <w:sz w:val="24"/>
-          <w:szCs w:val="28"/>
-          <w:lang w:val="bg-BG"/>
-        </w:rPr>
-        <w:t xml:space="preserve">от </w:t>
-      </w:r>
-      <w:r>
-        <w:rPr>
-          <w:sz w:val="24"/>
-          <w:szCs w:val="28"/>
-          <w:lang w:val="en-GB"/>
-        </w:rPr>
-        <w:t>05.04.2017</w:t>
+        <w:t>06.04.2017</w:t>
       </w:r>
       <w:r>
         <w:rPr>
@@ -986,7 +967,7 @@
           <w:sz w:val="24"/>
           <w:szCs w:val="28"/>
         </w:rPr>
-        <w:t>1. Салмонела - метод първи
+        <w:t>1. Салмонела - Метод 1
 </w:t>
       </w:r>
       <w:r>
@@ -1050,7 +1031,7 @@
           <w:szCs w:val="28"/>
           <w:lang w:val="en-GB"/>
         </w:rPr>
-        <w:t>1; 1</w:t>
+        <w:t>1</w:t>
       </w:r>
     </w:p>
     <w:p>
@@ -1120,7 +1101,7 @@
           <w:sz w:val="24"/>
           <w:lang w:val="en-GB"/>
         </w:rPr>
-        <w:t>05.04.2017</w:t>
+        <w:t>08.04.2017</w:t>
       </w:r>
       <w:r>
         <w:rPr>
@@ -1142,7 +1123,7 @@
           <w:vertAlign w:val="superscript"/>
           <w:lang w:val="en-GB"/>
         </w:rPr>
-        <w:t>15</w:t>
+        <w:t>30</w:t>
       </w:r>
       <w:r>
         <w:rPr>
@@ -1207,7 +1188,7 @@
           <w:sz w:val="24"/>
           <w:lang w:val="en-GB"/>
         </w:rPr>
-        <w:t>05.04.2017</w:t>
+        <w:t>08.04.2017</w:t>
       </w:r>
       <w:r>
         <w:rPr>
@@ -1219,7 +1200,7 @@
         <w:rPr>
           <w:sz w:val="24"/>
         </w:rPr>
-        <w:t>10.04.2017</w:t>
+        <w:t>09.04.2017</w:t>
       </w:r>
       <w:r>
         <w:rPr>
@@ -1323,7 +1304,7 @@
           <w:sz w:val="24"/>
           <w:lang w:val="en-GB"/>
         </w:rPr>
-        <w:t>Мартин Абрашев</w:t>
+        <w:t>Мартин</w:t>
       </w:r>
       <w:r>
         <w:rPr>
@@ -2043,7 +2024,7 @@
                 <w:sz w:val="18"/>
                 <w:szCs w:val="18"/>
               </w:rPr>
-              <w:t>метод първи</w:t>
+              <w:t>Метод 1</w:t>
             </w:r>
           </w:p>
         </w:tc>
@@ -2069,7 +2050,7 @@
                 <w:sz w:val="18"/>
                 <w:szCs w:val="18"/>
               </w:rPr>
-              <w:t>ad</w:t>
+              <w:t>1</w:t>
             </w:r>
           </w:p>
         </w:tc>
@@ -2095,7 +2076,7 @@
                 <w:sz w:val="18"/>
                 <w:szCs w:val="18"/>
               </w:rPr>
-              <w:t>2±</w:t>
+              <w:t>1±</w:t>
             </w:r>
           </w:p>
         </w:tc>
@@ -2121,243 +2102,7 @@
                 <w:sz w:val="18"/>
                 <w:szCs w:val="18"/>
               </w:rPr>
-              <w:t>2°</w:t>
-            </w:r>
-          </w:p>
-        </w:tc>
-      </w:tr>
-      <w:tr>
-        <w:tc>
-          <w:tcPr>
-            <w:tcW w:w="30" w:type="dxa"/>
-            <w:vAlign w:val="center"/>
-            <w:tcBorders>
-              <w:top w:val="single" w:sz="2" w:space="0" w:color="000000"/>
-              <w:bottom w:val="single" w:sz="2" w:space="0" w:color="000000"/>
-              <w:left w:val="single" w:sz="2" w:space="0" w:color="000000"/>
-              <w:right w:val="single" w:sz="2" w:space="0" w:color="000000"/>
-            </w:tcBorders>
-          </w:tcPr>
-          <w:p>
-            <w:pPr>
-              <w:jc w:val="center"/>
-            </w:pPr>
-            <w:r>
-              <w:rPr>
-                <w:lang w:val="en-GB"/>
-                <w:rFonts w:ascii="Times New Roman" w:hAnsi="Times New Roman" w:cs="Times New Roman"/>
-                <w:sz w:val="18"/>
-                <w:szCs w:val="18"/>
-              </w:rPr>
-              <w:t>2.</w:t>
-            </w:r>
-          </w:p>
-        </w:tc>
-        <w:tc>
-          <w:tcPr>
-            <w:tcW w:w="31.5" w:type="dxa"/>
-            <w:vAlign w:val="center"/>
-            <w:tcBorders>
-              <w:top w:val="single" w:sz="2" w:space="0" w:color="000000"/>
-              <w:bottom w:val="single" w:sz="2" w:space="0" w:color="000000"/>
-              <w:left w:val="single" w:sz="2" w:space="0" w:color="000000"/>
-              <w:right w:val="single" w:sz="2" w:space="0" w:color="000000"/>
-            </w:tcBorders>
-          </w:tcPr>
-          <w:p>
-            <w:pPr>
-              <w:jc w:val="center"/>
-            </w:pPr>
-            <w:r>
-              <w:rPr>
-                <w:lang w:val="en-GB"/>
-                <w:rFonts w:ascii="Times New Roman" w:hAnsi="Times New Roman" w:cs="Times New Roman"/>
-                <w:sz w:val="18"/>
-                <w:szCs w:val="18"/>
-              </w:rPr>
-              <w:t>A1-2</w:t>
-            </w:r>
-          </w:p>
-        </w:tc>
-        <w:tc>
-          <w:tcPr>
-            <w:tcW w:w="33" w:type="dxa"/>
-            <w:vAlign w:val="center"/>
-            <w:tcBorders>
-              <w:top w:val="single" w:sz="2" w:space="0" w:color="000000"/>
-              <w:bottom w:val="single" w:sz="2" w:space="0" w:color="000000"/>
-              <w:left w:val="single" w:sz="2" w:space="0" w:color="000000"/>
-              <w:right w:val="single" w:sz="2" w:space="0" w:color="000000"/>
-            </w:tcBorders>
-          </w:tcPr>
-          <w:p>
-            <w:pPr>
-              <w:jc w:val="center"/>
-            </w:pPr>
-            <w:r>
-              <w:rPr>
-                <w:lang w:val="en-GB"/>
-                <w:rFonts w:ascii="Times New Roman" w:hAnsi="Times New Roman" w:cs="Times New Roman"/>
-                <w:sz w:val="18"/>
-                <w:szCs w:val="18"/>
-              </w:rPr>
-              <w:t>Картофи</w:t>
-            </w:r>
-          </w:p>
-        </w:tc>
-        <w:tc>
-          <w:tcPr>
-            <w:tcW w:w="34.5" w:type="dxa"/>
-            <w:vAlign w:val="center"/>
-            <w:tcBorders>
-              <w:top w:val="single" w:sz="2" w:space="0" w:color="000000"/>
-              <w:bottom w:val="single" w:sz="2" w:space="0" w:color="000000"/>
-              <w:left w:val="single" w:sz="2" w:space="0" w:color="000000"/>
-              <w:right w:val="single" w:sz="2" w:space="0" w:color="000000"/>
-            </w:tcBorders>
-          </w:tcPr>
-          <w:p>
-            <w:pPr>
-              <w:jc w:val="center"/>
-            </w:pPr>
-            <w:r>
-              <w:rPr>
-                <w:lang w:val="en-GB"/>
-                <w:rFonts w:ascii="Times New Roman" w:hAnsi="Times New Roman" w:cs="Times New Roman"/>
-                <w:sz w:val="18"/>
-                <w:szCs w:val="18"/>
-              </w:rPr>
-              <w:t>Салмонела</w:t>
-            </w:r>
-          </w:p>
-        </w:tc>
-        <w:tc>
-          <w:tcPr>
-            <w:tcW w:w="36" w:type="dxa"/>
-            <w:vAlign w:val="center"/>
-            <w:tcBorders>
-              <w:top w:val="single" w:sz="2" w:space="0" w:color="000000"/>
-              <w:bottom w:val="single" w:sz="2" w:space="0" w:color="000000"/>
-              <w:left w:val="single" w:sz="2" w:space="0" w:color="000000"/>
-              <w:right w:val="single" w:sz="2" w:space="0" w:color="000000"/>
-            </w:tcBorders>
-          </w:tcPr>
-          <w:p>
-            <w:pPr>
-              <w:jc w:val="center"/>
-            </w:pPr>
-            <w:r>
-              <w:rPr>
-                <w:lang w:val="en-GB"/>
-                <w:rFonts w:ascii="Times New Roman" w:hAnsi="Times New Roman" w:cs="Times New Roman"/>
-                <w:sz w:val="18"/>
-                <w:szCs w:val="18"/>
-              </w:rPr>
-              <w:t>1</w:t>
-            </w:r>
-          </w:p>
-        </w:tc>
-        <w:tc>
-          <w:tcPr>
-            <w:tcW w:w="37.5" w:type="dxa"/>
-            <w:vAlign w:val="center"/>
-            <w:tcBorders>
-              <w:top w:val="single" w:sz="2" w:space="0" w:color="000000"/>
-              <w:bottom w:val="single" w:sz="2" w:space="0" w:color="000000"/>
-              <w:left w:val="single" w:sz="2" w:space="0" w:color="000000"/>
-              <w:right w:val="single" w:sz="2" w:space="0" w:color="000000"/>
-            </w:tcBorders>
-          </w:tcPr>
-          <w:p>
-            <w:pPr>
-              <w:jc w:val="center"/>
-            </w:pPr>
-            <w:r>
-              <w:rPr>
-                <w:lang w:val="en-GB"/>
-                <w:rFonts w:ascii="Times New Roman" w:hAnsi="Times New Roman" w:cs="Times New Roman"/>
-                <w:sz w:val="18"/>
-                <w:szCs w:val="18"/>
-              </w:rPr>
-              <w:t>метод първи</w:t>
-            </w:r>
-          </w:p>
-        </w:tc>
-        <w:tc>
-          <w:tcPr>
-            <w:tcW w:w="39" w:type="dxa"/>
-            <w:vAlign w:val="center"/>
-            <w:tcBorders>
-              <w:top w:val="single" w:sz="2" w:space="0" w:color="000000"/>
-              <w:bottom w:val="single" w:sz="2" w:space="0" w:color="000000"/>
-              <w:left w:val="single" w:sz="2" w:space="0" w:color="000000"/>
-              <w:right w:val="single" w:sz="2" w:space="0" w:color="000000"/>
-            </w:tcBorders>
-          </w:tcPr>
-          <w:p>
-            <w:pPr>
-              <w:jc w:val="center"/>
-            </w:pPr>
-            <w:r>
-              <w:rPr>
-                <w:lang w:val="en-GB"/>
-                <w:rFonts w:ascii="Times New Roman" w:hAnsi="Times New Roman" w:cs="Times New Roman"/>
-                <w:sz w:val="18"/>
-                <w:szCs w:val="18"/>
-              </w:rPr>
-              <w:t>asd</w:t>
-            </w:r>
-          </w:p>
-        </w:tc>
-        <w:tc>
-          <w:tcPr>
-            <w:tcW w:w="40.5" w:type="dxa"/>
-            <w:vAlign w:val="center"/>
-            <w:tcBorders>
-              <w:top w:val="single" w:sz="2" w:space="0" w:color="000000"/>
-              <w:bottom w:val="single" w:sz="2" w:space="0" w:color="000000"/>
-              <w:left w:val="single" w:sz="2" w:space="0" w:color="000000"/>
-              <w:right w:val="single" w:sz="2" w:space="0" w:color="000000"/>
-            </w:tcBorders>
-          </w:tcPr>
-          <w:p>
-            <w:pPr>
-              <w:jc w:val="center"/>
-            </w:pPr>
-            <w:r>
-              <w:rPr>
-                <w:lang w:val="en-GB"/>
-                <w:rFonts w:ascii="Times New Roman" w:hAnsi="Times New Roman" w:cs="Times New Roman"/>
-                <w:sz w:val="18"/>
-                <w:szCs w:val="18"/>
-              </w:rPr>
-              <w:t>2</w:t>
-            </w:r>
-          </w:p>
-        </w:tc>
-        <w:tc>
-          <w:tcPr>
-            <w:tcW w:w="42" w:type="dxa"/>
-            <w:vAlign w:val="center"/>
-            <w:tcBorders>
-              <w:top w:val="single" w:sz="2" w:space="0" w:color="000000"/>
-              <w:bottom w:val="single" w:sz="2" w:space="0" w:color="000000"/>
-              <w:left w:val="single" w:sz="2" w:space="0" w:color="000000"/>
-              <w:right w:val="single" w:sz="2" w:space="0" w:color="000000"/>
-            </w:tcBorders>
-          </w:tcPr>
-          <w:p>
-            <w:pPr>
-              <w:jc w:val="center"/>
-            </w:pPr>
-            <w:r>
-              <w:rPr>
-                <w:lang w:val="en-GB"/>
-                <w:rFonts w:ascii="Times New Roman" w:hAnsi="Times New Roman" w:cs="Times New Roman"/>
-                <w:sz w:val="18"/>
-                <w:szCs w:val="18"/>
-              </w:rPr>
-              <w:t>2°</w:t>
+              <w:t>1°±</w:t>
             </w:r>
           </w:p>
         </w:tc>
@@ -2407,7 +2152,7 @@
           <w:sz w:val="24"/>
           <w:szCs w:val="24"/>
         </w:rPr>
-        <w:t>/Борислав Дечев/
+        <w:t>/Борислав/
 </w:t>
       </w:r>
       <w:r>
@@ -2453,7 +2198,7 @@
           <w:sz w:val="28"/>
           <w:szCs w:val="28"/>
         </w:rPr>
-        <w:t>/Мартин Абрашев/</w:t>
+        <w:t>/Мартин/</w:t>
       </w:r>
     </w:p>
   </w:body>
@@ -2619,7 +2364,7 @@
       <w:rPr>
         <w:lang w:val="en-GB"/>
       </w:rPr>
-      <w:t>10.04.2017</w:t>
+      <w:t>09.04.2017</w:t>
     </w:r>
   </w:p>
   <w:p>
@@ -3539,7 +3284,7 @@
       <w:contextualSpacing/>
     </w:pPr>
   </w:style>
-  <w:style w:type="paragraph" w:styleId="3105b3a7-23e4-4c2c-904c-acdbda1ca34d">
+  <w:style w:type="paragraph" w:styleId="e144bb8c-2a61-4e78-b0fe-63e2b2f6f0d6">
     <w:name w:val="heading 1"/>
     <w:basedOn w:val="Normal"/>
     <w:next w:val="Normal"/>
@@ -3562,7 +3307,7 @@
       <w:szCs w:val="28"/>
     </w:rPr>
   </w:style>
-  <w:style w:type="paragraph" w:styleId="c2de3bd0-df5c-489b-b8a3-bc0fae34daf9">
+  <w:style w:type="paragraph" w:styleId="28e466ec-4ed2-474f-8c09-ebb3cd4570d9">
     <w:name w:val="heading 2"/>
     <w:basedOn w:val="Normal"/>
     <w:next w:val="Normal"/>
@@ -3586,7 +3331,7 @@
       <w:szCs w:val="26"/>
     </w:rPr>
   </w:style>
-  <w:style w:type="paragraph" w:styleId="f4b6677e-8363-4b1c-b528-959eb5a8e579">
+  <w:style w:type="paragraph" w:styleId="07b178de-fd06-4ef9-9e37-37dca30319de">
     <w:name w:val="heading 3"/>
     <w:basedOn w:val="Normal"/>
     <w:next w:val="Normal"/>
@@ -3608,7 +3353,7 @@
       <w:color w:val="4F81BD" w:themeColor="accent1"/>
     </w:rPr>
   </w:style>
-  <w:style w:type="paragraph" w:styleId="2c85b77c-82da-437b-89f0-51a86724a6ac">
+  <w:style w:type="paragraph" w:styleId="97d95b4d-bef3-4734-b878-dffed69f1b86">
     <w:name w:val="heading 4"/>
     <w:basedOn w:val="Normal"/>
     <w:next w:val="Normal"/>
@@ -3632,7 +3377,7 @@
       <w:color w:val="4F81BD" w:themeColor="accent1"/>
     </w:rPr>
   </w:style>
-  <w:style w:type="paragraph" w:styleId="80edd758-3911-40ae-88ee-d3b26d7940c7">
+  <w:style w:type="paragraph" w:styleId="8b0aaafe-4242-494f-aa1c-9a87c2a91204">
     <w:name w:val="heading 5"/>
     <w:basedOn w:val="Normal"/>
     <w:next w:val="Normal"/>
@@ -3652,7 +3397,7 @@
       <w:color w:val="243F60" w:themeColor="accent1" w:themeShade="7F"/>
     </w:rPr>
   </w:style>
-  <w:style w:type="paragraph" w:styleId="5f558dcb-53f1-4dc5-9589-fd5bdcf5eea4">
+  <w:style w:type="paragraph" w:styleId="7fe06157-170b-488f-b7b5-87f8e0bee968">
     <w:name w:val="heading 6"/>
     <w:basedOn w:val="Normal"/>
     <w:next w:val="Normal"/>
@@ -3674,7 +3419,7 @@
       <w:color w:val="243F60" w:themeColor="accent1" w:themeShade="7F"/>
     </w:rPr>
   </w:style>
-  <w:style w:type="paragraph" w:styleId="05bf76a0-8836-4f58-9d79-164347b71292">
+  <w:style w:type="paragraph" w:styleId="0e3b34bf-2c6e-4e6a-a8a9-f10963799247">
     <w:name w:val="heading 7"/>
     <w:basedOn w:val="Normal"/>
     <w:next w:val="Normal"/>
@@ -3696,7 +3441,7 @@
       <w:color w:val="404040" w:themeColor="text1" w:themeTint="BF"/>
     </w:rPr>
   </w:style>
-  <w:style w:type="paragraph" w:styleId="92f79e1c-33b4-4d8d-a4d8-e3b7d79aa42f">
+  <w:style w:type="paragraph" w:styleId="a68c550f-8e5d-4e47-892a-dd5616c260d9">
     <w:name w:val="heading 8"/>
     <w:basedOn w:val="Normal"/>
     <w:next w:val="Normal"/>
@@ -3718,7 +3463,7 @@
       <w:szCs w:val="20"/>
     </w:rPr>
   </w:style>
-  <w:style w:type="paragraph" w:styleId="c101640f-81ff-4428-b9c9-9b2ac12586ad">
+  <w:style w:type="paragraph" w:styleId="72c6b5c9-d83c-4ab5-b770-40641fe16f1d">
     <w:name w:val="heading 9"/>
     <w:basedOn w:val="Normal"/>
     <w:next w:val="Normal"/>
@@ -3742,7 +3487,7 @@
       <w:szCs w:val="20"/>
     </w:rPr>
   </w:style>
-  <w:style w:type="character" w:customStyle="1" w:styleId="4358c7d6-34f0-40ec-b977-e4b2c1e8a4d9">
+  <w:style w:type="character" w:customStyle="1" w:styleId="0e2a1a47-24ce-4b43-9d59-b19a182e4493">
     <w:name w:val="Heading 2 Char"/>
     <w:basedOn w:val="DefaultParagraphFont"/>
     <w:link w:val="Heading2"/>
@@ -3757,7 +3502,7 @@
       <w:szCs w:val="26"/>
     </w:rPr>
   </w:style>
-  <w:style w:type="character" w:customStyle="1" w:styleId="c8c66dd8-254e-4153-93f0-f3ab110021d5">
+  <w:style w:type="character" w:customStyle="1" w:styleId="32ffb662-e818-474f-a7fc-285dd321af8e">
     <w:name w:val="Heading 3 Char"/>
     <w:basedOn w:val="DefaultParagraphFont"/>
     <w:link w:val="Heading3"/>
@@ -3770,7 +3515,7 @@
       <w:color w:val="4F81BD" w:themeColor="accent1"/>
     </w:rPr>
   </w:style>
-  <w:style w:type="character" w:customStyle="1" w:styleId="886bc056-0033-4aad-8f1d-0caf4cbab014">
+  <w:style w:type="character" w:customStyle="1" w:styleId="51b8fbcc-d13c-4540-963b-105879267e69">
     <w:name w:val="Heading 4 Char"/>
     <w:basedOn w:val="DefaultParagraphFont"/>
     <w:link w:val="Heading4"/>
@@ -3785,7 +3530,7 @@
       <w:color w:val="4F81BD" w:themeColor="accent1"/>
     </w:rPr>
   </w:style>
-  <w:style w:type="character" w:customStyle="1" w:styleId="16fb3f09-5073-44f8-8888-dec6fc1a4cda">
+  <w:style w:type="character" w:customStyle="1" w:styleId="7d52530a-fe88-43d7-a057-631221d8b1a1">
     <w:name w:val="Heading 5 Char"/>
     <w:basedOn w:val="DefaultParagraphFont"/>
     <w:link w:val="Heading5"/>
@@ -3796,7 +3541,7 @@
       <w:color w:val="243F60" w:themeColor="accent1" w:themeShade="7F"/>
     </w:rPr>
   </w:style>
-  <w:style w:type="character" w:customStyle="1" w:styleId="2548f836-cb58-4dff-9201-c870f9f8455b">
+  <w:style w:type="character" w:customStyle="1" w:styleId="9caa7c38-3846-4d09-a7ee-1a71c683ead3">
     <w:name w:val="Heading 6 Char"/>
     <w:basedOn w:val="DefaultParagraphFont"/>
     <w:link w:val="Heading6"/>
@@ -3809,7 +3554,7 @@
       <w:color w:val="243F60" w:themeColor="accent1" w:themeShade="7F"/>
     </w:rPr>
   </w:style>
-  <w:style w:type="character" w:customStyle="1" w:styleId="cbcf47af-4dd9-4c1e-a71a-4e23a832aa5e">
+  <w:style w:type="character" w:customStyle="1" w:styleId="7cec7af7-19a7-472d-9481-c94d2a5c38fa">
     <w:name w:val="Heading 7 Char"/>
     <w:basedOn w:val="DefaultParagraphFont"/>
     <w:link w:val="Heading7"/>
@@ -3822,7 +3567,7 @@
       <w:color w:val="404040" w:themeColor="text1" w:themeTint="BF"/>
     </w:rPr>
   </w:style>
-  <w:style w:type="character" w:customStyle="1" w:styleId="4ce94fe0-423a-4da8-aa38-360054668082">
+  <w:style w:type="character" w:customStyle="1" w:styleId="9f78928f-d895-4465-8d70-b1989e78318a">
     <w:name w:val="Heading 8 Char"/>
     <w:basedOn w:val="DefaultParagraphFont"/>
     <w:link w:val="Heading8"/>
@@ -3835,7 +3580,7 @@
       <w:szCs w:val="20"/>
     </w:rPr>
   </w:style>
-  <w:style w:type="character" w:customStyle="1" w:styleId="ca893b93-9dbf-4ed8-b1b3-de5d19b246ca">
+  <w:style w:type="character" w:customStyle="1" w:styleId="3855c2ca-2bc2-467d-82ae-3fc3f6810c27">
     <w:name w:val="Heading 9 Char"/>
     <w:basedOn w:val="DefaultParagraphFont"/>
     <w:link w:val="Heading9"/>
@@ -3850,12 +3595,12 @@
       <w:szCs w:val="20"/>
     </w:rPr>
   </w:style>
-  <w:style w:type="paragraph" w:default="1" w:styleId="70891009-4874-4bfc-acf8-0601eb9915cb">
+  <w:style w:type="paragraph" w:default="1" w:styleId="946c9e8b-7bd1-4bea-94f8-c763841a7a96">
     <w:name w:val="Normal"/>
     <w:qFormat/>
     <w:rsid w:val="00B3465E"/>
   </w:style>
-  <w:style w:type="table" w:default="1" w:styleId="93af70bd-956f-49fc-8377-e9cc4318969e">
+  <w:style w:type="table" w:default="1" w:styleId="e6bedc58-67a6-4c29-8187-5b1707b5ba49">
     <w:name w:val="Normal Table"/>
     <w:uiPriority w:val="99"/>
     <w:semiHidden/>

</xml_diff>